<commit_message>
Update 2023 (06) jun 28
</commit_message>
<xml_diff>
--- a/kaggle-ai-report-ai ethics the essay-outline.docx
+++ b/kaggle-ai-report-ai ethics the essay-outline.docx
@@ -70,7 +70,7 @@
           <w:r>
             <w:fldChar w:fldCharType="separate"/>
           </w:r>
-          <w:hyperlink w:anchor="_Toc138431753" w:history="1">
+          <w:hyperlink w:anchor="_Toc138794922" w:history="1">
             <w:r>
               <w:rPr>
                 <w:rStyle w:val="Hyperlink"/>
@@ -97,7 +97,7 @@
                 <w:noProof/>
                 <w:webHidden/>
               </w:rPr>
-              <w:instrText xml:space="preserve"> PAGEREF _Toc138431753 \h </w:instrText>
+              <w:instrText xml:space="preserve"> PAGEREF _Toc138794922 \h </w:instrText>
             </w:r>
             <w:r>
               <w:rPr>
@@ -141,7 +141,7 @@
               <w:lang w:eastAsia="en-AU"/>
             </w:rPr>
           </w:pPr>
-          <w:hyperlink w:anchor="_Toc138431754" w:history="1">
+          <w:hyperlink w:anchor="_Toc138794923" w:history="1">
             <w:r>
               <w:rPr>
                 <w:rStyle w:val="Hyperlink"/>
@@ -183,7 +183,7 @@
                 <w:noProof/>
                 <w:webHidden/>
               </w:rPr>
-              <w:instrText xml:space="preserve"> PAGEREF _Toc138431754 \h </w:instrText>
+              <w:instrText xml:space="preserve"> PAGEREF _Toc138794923 \h </w:instrText>
             </w:r>
             <w:r>
               <w:rPr>
@@ -227,7 +227,7 @@
               <w:lang w:eastAsia="en-AU"/>
             </w:rPr>
           </w:pPr>
-          <w:hyperlink w:anchor="_Toc138431755" w:history="1">
+          <w:hyperlink w:anchor="_Toc138794924" w:history="1">
             <w:r>
               <w:rPr>
                 <w:rStyle w:val="Hyperlink"/>
@@ -269,7 +269,7 @@
                 <w:noProof/>
                 <w:webHidden/>
               </w:rPr>
-              <w:instrText xml:space="preserve"> PAGEREF _Toc138431755 \h </w:instrText>
+              <w:instrText xml:space="preserve"> PAGEREF _Toc138794924 \h </w:instrText>
             </w:r>
             <w:r>
               <w:rPr>
@@ -313,7 +313,7 @@
               <w:lang w:eastAsia="en-AU"/>
             </w:rPr>
           </w:pPr>
-          <w:hyperlink w:anchor="_Toc138431756" w:history="1">
+          <w:hyperlink w:anchor="_Toc138794925" w:history="1">
             <w:r>
               <w:rPr>
                 <w:rStyle w:val="Hyperlink"/>
@@ -355,7 +355,7 @@
                 <w:noProof/>
                 <w:webHidden/>
               </w:rPr>
-              <w:instrText xml:space="preserve"> PAGEREF _Toc138431756 \h </w:instrText>
+              <w:instrText xml:space="preserve"> PAGEREF _Toc138794925 \h </w:instrText>
             </w:r>
             <w:r>
               <w:rPr>
@@ -399,7 +399,7 @@
               <w:lang w:eastAsia="en-AU"/>
             </w:rPr>
           </w:pPr>
-          <w:hyperlink w:anchor="_Toc138431757" w:history="1">
+          <w:hyperlink w:anchor="_Toc138794926" w:history="1">
             <w:r>
               <w:rPr>
                 <w:rStyle w:val="Hyperlink"/>
@@ -441,7 +441,7 @@
                 <w:noProof/>
                 <w:webHidden/>
               </w:rPr>
-              <w:instrText xml:space="preserve"> PAGEREF _Toc138431757 \h </w:instrText>
+              <w:instrText xml:space="preserve"> PAGEREF _Toc138794926 \h </w:instrText>
             </w:r>
             <w:r>
               <w:rPr>
@@ -485,7 +485,7 @@
               <w:lang w:eastAsia="en-AU"/>
             </w:rPr>
           </w:pPr>
-          <w:hyperlink w:anchor="_Toc138431758" w:history="1">
+          <w:hyperlink w:anchor="_Toc138794927" w:history="1">
             <w:r>
               <w:rPr>
                 <w:rStyle w:val="Hyperlink"/>
@@ -527,7 +527,7 @@
                 <w:noProof/>
                 <w:webHidden/>
               </w:rPr>
-              <w:instrText xml:space="preserve"> PAGEREF _Toc138431758 \h </w:instrText>
+              <w:instrText xml:space="preserve"> PAGEREF _Toc138794927 \h </w:instrText>
             </w:r>
             <w:r>
               <w:rPr>
@@ -571,7 +571,7 @@
               <w:lang w:eastAsia="en-AU"/>
             </w:rPr>
           </w:pPr>
-          <w:hyperlink w:anchor="_Toc138431759" w:history="1">
+          <w:hyperlink w:anchor="_Toc138794928" w:history="1">
             <w:r>
               <w:rPr>
                 <w:rStyle w:val="Hyperlink"/>
@@ -613,7 +613,7 @@
                 <w:noProof/>
                 <w:webHidden/>
               </w:rPr>
-              <w:instrText xml:space="preserve"> PAGEREF _Toc138431759 \h </w:instrText>
+              <w:instrText xml:space="preserve"> PAGEREF _Toc138794928 \h </w:instrText>
             </w:r>
             <w:r>
               <w:rPr>
@@ -633,7 +633,7 @@
                 <w:noProof/>
                 <w:webHidden/>
               </w:rPr>
-              <w:t>2</w:t>
+              <w:t>3</w:t>
             </w:r>
             <w:r>
               <w:rPr>
@@ -657,7 +657,7 @@
               <w:lang w:eastAsia="en-AU"/>
             </w:rPr>
           </w:pPr>
-          <w:hyperlink w:anchor="_Toc138431760" w:history="1">
+          <w:hyperlink w:anchor="_Toc138794929" w:history="1">
             <w:r>
               <w:rPr>
                 <w:rStyle w:val="Hyperlink"/>
@@ -699,7 +699,7 @@
                 <w:noProof/>
                 <w:webHidden/>
               </w:rPr>
-              <w:instrText xml:space="preserve"> PAGEREF _Toc138431760 \h </w:instrText>
+              <w:instrText xml:space="preserve"> PAGEREF _Toc138794929 \h </w:instrText>
             </w:r>
             <w:r>
               <w:rPr>
@@ -742,7 +742,7 @@
               <w:lang w:eastAsia="en-AU"/>
             </w:rPr>
           </w:pPr>
-          <w:hyperlink w:anchor="_Toc138431761" w:history="1">
+          <w:hyperlink w:anchor="_Toc138794930" w:history="1">
             <w:r>
               <w:rPr>
                 <w:rStyle w:val="Hyperlink"/>
@@ -769,7 +769,7 @@
                 <w:noProof/>
                 <w:webHidden/>
               </w:rPr>
-              <w:instrText xml:space="preserve"> PAGEREF _Toc138431761 \h </w:instrText>
+              <w:instrText xml:space="preserve"> PAGEREF _Toc138794930 \h </w:instrText>
             </w:r>
             <w:r>
               <w:rPr>
@@ -812,7 +812,7 @@
               <w:lang w:eastAsia="en-AU"/>
             </w:rPr>
           </w:pPr>
-          <w:hyperlink w:anchor="_Toc138431762" w:history="1">
+          <w:hyperlink w:anchor="_Toc138794931" w:history="1">
             <w:r>
               <w:rPr>
                 <w:rStyle w:val="Hyperlink"/>
@@ -842,7 +842,7 @@
                 <w:noProof/>
                 <w:webHidden/>
               </w:rPr>
-              <w:instrText xml:space="preserve"> PAGEREF _Toc138431762 \h </w:instrText>
+              <w:instrText xml:space="preserve"> PAGEREF _Toc138794931 \h </w:instrText>
             </w:r>
             <w:r>
               <w:rPr>
@@ -885,7 +885,7 @@
               <w:lang w:eastAsia="en-AU"/>
             </w:rPr>
           </w:pPr>
-          <w:hyperlink w:anchor="_Toc138431763" w:history="1">
+          <w:hyperlink w:anchor="_Toc138794932" w:history="1">
             <w:r>
               <w:rPr>
                 <w:rStyle w:val="Hyperlink"/>
@@ -915,7 +915,7 @@
                 <w:noProof/>
                 <w:webHidden/>
               </w:rPr>
-              <w:instrText xml:space="preserve"> PAGEREF _Toc138431763 \h </w:instrText>
+              <w:instrText xml:space="preserve"> PAGEREF _Toc138794932 \h </w:instrText>
             </w:r>
             <w:r>
               <w:rPr>
@@ -958,7 +958,7 @@
               <w:lang w:eastAsia="en-AU"/>
             </w:rPr>
           </w:pPr>
-          <w:hyperlink w:anchor="_Toc138431764" w:history="1">
+          <w:hyperlink w:anchor="_Toc138794933" w:history="1">
             <w:r>
               <w:rPr>
                 <w:rStyle w:val="Hyperlink"/>
@@ -988,7 +988,7 @@
                 <w:noProof/>
                 <w:webHidden/>
               </w:rPr>
-              <w:instrText xml:space="preserve"> PAGEREF _Toc138431764 \h </w:instrText>
+              <w:instrText xml:space="preserve"> PAGEREF _Toc138794933 \h </w:instrText>
             </w:r>
             <w:r>
               <w:rPr>
@@ -1032,7 +1032,7 @@
               <w:lang w:eastAsia="en-AU"/>
             </w:rPr>
           </w:pPr>
-          <w:hyperlink w:anchor="_Toc138431765" w:history="1">
+          <w:hyperlink w:anchor="_Toc138794934" w:history="1">
             <w:r>
               <w:rPr>
                 <w:rStyle w:val="Hyperlink"/>
@@ -1081,7 +1081,7 @@
                 <w:noProof/>
                 <w:webHidden/>
               </w:rPr>
-              <w:instrText xml:space="preserve"> PAGEREF _Toc138431765 \h </w:instrText>
+              <w:instrText xml:space="preserve"> PAGEREF _Toc138794934 \h </w:instrText>
             </w:r>
             <w:r>
               <w:rPr>
@@ -1125,7 +1125,7 @@
               <w:lang w:eastAsia="en-AU"/>
             </w:rPr>
           </w:pPr>
-          <w:hyperlink w:anchor="_Toc138431766" w:history="1">
+          <w:hyperlink w:anchor="_Toc138794935" w:history="1">
             <w:r>
               <w:rPr>
                 <w:rStyle w:val="Hyperlink"/>
@@ -1174,7 +1174,7 @@
                 <w:noProof/>
                 <w:webHidden/>
               </w:rPr>
-              <w:instrText xml:space="preserve"> PAGEREF _Toc138431766 \h </w:instrText>
+              <w:instrText xml:space="preserve"> PAGEREF _Toc138794935 \h </w:instrText>
             </w:r>
             <w:r>
               <w:rPr>
@@ -1218,7 +1218,7 @@
               <w:lang w:eastAsia="en-AU"/>
             </w:rPr>
           </w:pPr>
-          <w:hyperlink w:anchor="_Toc138431767" w:history="1">
+          <w:hyperlink w:anchor="_Toc138794936" w:history="1">
             <w:r>
               <w:rPr>
                 <w:rStyle w:val="Hyperlink"/>
@@ -1267,7 +1267,7 @@
                 <w:noProof/>
                 <w:webHidden/>
               </w:rPr>
-              <w:instrText xml:space="preserve"> PAGEREF _Toc138431767 \h </w:instrText>
+              <w:instrText xml:space="preserve"> PAGEREF _Toc138794936 \h </w:instrText>
             </w:r>
             <w:r>
               <w:rPr>
@@ -1311,7 +1311,7 @@
               <w:lang w:eastAsia="en-AU"/>
             </w:rPr>
           </w:pPr>
-          <w:hyperlink w:anchor="_Toc138431768" w:history="1">
+          <w:hyperlink w:anchor="_Toc138794937" w:history="1">
             <w:r>
               <w:rPr>
                 <w:rStyle w:val="Hyperlink"/>
@@ -1360,7 +1360,7 @@
                 <w:noProof/>
                 <w:webHidden/>
               </w:rPr>
-              <w:instrText xml:space="preserve"> PAGEREF _Toc138431768 \h </w:instrText>
+              <w:instrText xml:space="preserve"> PAGEREF _Toc138794937 \h </w:instrText>
             </w:r>
             <w:r>
               <w:rPr>
@@ -1403,7 +1403,7 @@
               <w:lang w:eastAsia="en-AU"/>
             </w:rPr>
           </w:pPr>
-          <w:hyperlink w:anchor="_Toc138431769" w:history="1">
+          <w:hyperlink w:anchor="_Toc138794938" w:history="1">
             <w:r>
               <w:rPr>
                 <w:rStyle w:val="Hyperlink"/>
@@ -1433,7 +1433,7 @@
                 <w:noProof/>
                 <w:webHidden/>
               </w:rPr>
-              <w:instrText xml:space="preserve"> PAGEREF _Toc138431769 \h </w:instrText>
+              <w:instrText xml:space="preserve"> PAGEREF _Toc138794938 \h </w:instrText>
             </w:r>
             <w:r>
               <w:rPr>
@@ -1477,7 +1477,7 @@
               <w:lang w:eastAsia="en-AU"/>
             </w:rPr>
           </w:pPr>
-          <w:hyperlink w:anchor="_Toc138431770" w:history="1">
+          <w:hyperlink w:anchor="_Toc138794939" w:history="1">
             <w:r>
               <w:rPr>
                 <w:rStyle w:val="Hyperlink"/>
@@ -1526,7 +1526,7 @@
                 <w:noProof/>
                 <w:webHidden/>
               </w:rPr>
-              <w:instrText xml:space="preserve"> PAGEREF _Toc138431770 \h </w:instrText>
+              <w:instrText xml:space="preserve"> PAGEREF _Toc138794939 \h </w:instrText>
             </w:r>
             <w:r>
               <w:rPr>
@@ -1570,7 +1570,7 @@
               <w:lang w:eastAsia="en-AU"/>
             </w:rPr>
           </w:pPr>
-          <w:hyperlink w:anchor="_Toc138431771" w:history="1">
+          <w:hyperlink w:anchor="_Toc138794940" w:history="1">
             <w:r>
               <w:rPr>
                 <w:rStyle w:val="Hyperlink"/>
@@ -1619,7 +1619,7 @@
                 <w:noProof/>
                 <w:webHidden/>
               </w:rPr>
-              <w:instrText xml:space="preserve"> PAGEREF _Toc138431771 \h </w:instrText>
+              <w:instrText xml:space="preserve"> PAGEREF _Toc138794940 \h </w:instrText>
             </w:r>
             <w:r>
               <w:rPr>
@@ -1663,7 +1663,7 @@
               <w:lang w:eastAsia="en-AU"/>
             </w:rPr>
           </w:pPr>
-          <w:hyperlink w:anchor="_Toc138431772" w:history="1">
+          <w:hyperlink w:anchor="_Toc138794941" w:history="1">
             <w:r>
               <w:rPr>
                 <w:rStyle w:val="Hyperlink"/>
@@ -1712,7 +1712,7 @@
                 <w:noProof/>
                 <w:webHidden/>
               </w:rPr>
-              <w:instrText xml:space="preserve"> PAGEREF _Toc138431772 \h </w:instrText>
+              <w:instrText xml:space="preserve"> PAGEREF _Toc138794941 \h </w:instrText>
             </w:r>
             <w:r>
               <w:rPr>
@@ -1755,7 +1755,7 @@
               <w:lang w:eastAsia="en-AU"/>
             </w:rPr>
           </w:pPr>
-          <w:hyperlink w:anchor="_Toc138431773" w:history="1">
+          <w:hyperlink w:anchor="_Toc138794942" w:history="1">
             <w:r>
               <w:rPr>
                 <w:rStyle w:val="Hyperlink"/>
@@ -1785,7 +1785,7 @@
                 <w:noProof/>
                 <w:webHidden/>
               </w:rPr>
-              <w:instrText xml:space="preserve"> PAGEREF _Toc138431773 \h </w:instrText>
+              <w:instrText xml:space="preserve"> PAGEREF _Toc138794942 \h </w:instrText>
             </w:r>
             <w:r>
               <w:rPr>
@@ -1806,6 +1806,76 @@
                 <w:webHidden/>
               </w:rPr>
               <w:t>4</w:t>
+            </w:r>
+            <w:r>
+              <w:rPr>
+                <w:noProof/>
+                <w:webHidden/>
+              </w:rPr>
+              <w:fldChar w:fldCharType="end"/>
+            </w:r>
+          </w:hyperlink>
+        </w:p>
+        <w:p>
+          <w:pPr>
+            <w:pStyle w:val="TOC2"/>
+            <w:tabs>
+              <w:tab w:val="right" w:leader="dot" w:pos="9016"/>
+            </w:tabs>
+            <w:rPr>
+              <w:rFonts w:eastAsiaTheme="minorEastAsia"/>
+              <w:noProof/>
+              <w:lang w:eastAsia="en-AU"/>
+            </w:rPr>
+          </w:pPr>
+          <w:hyperlink w:anchor="_Toc138794943" w:history="1">
+            <w:r>
+              <w:rPr>
+                <w:rStyle w:val="Hyperlink"/>
+                <w:noProof/>
+              </w:rPr>
+              <w:t>Bard’s Guidelines on AI Ethics essay</w:t>
+            </w:r>
+            <w:r>
+              <w:rPr>
+                <w:noProof/>
+                <w:webHidden/>
+              </w:rPr>
+              <w:tab/>
+            </w:r>
+            <w:r>
+              <w:rPr>
+                <w:noProof/>
+                <w:webHidden/>
+              </w:rPr>
+              <w:fldChar w:fldCharType="begin"/>
+            </w:r>
+            <w:r>
+              <w:rPr>
+                <w:noProof/>
+                <w:webHidden/>
+              </w:rPr>
+              <w:instrText xml:space="preserve"> PAGEREF _Toc138794943 \h </w:instrText>
+            </w:r>
+            <w:r>
+              <w:rPr>
+                <w:noProof/>
+                <w:webHidden/>
+              </w:rPr>
+            </w:r>
+            <w:r>
+              <w:rPr>
+                <w:noProof/>
+                <w:webHidden/>
+              </w:rPr>
+              <w:fldChar w:fldCharType="separate"/>
+            </w:r>
+            <w:r>
+              <w:rPr>
+                <w:noProof/>
+                <w:webHidden/>
+              </w:rPr>
+              <w:t>5</w:t>
             </w:r>
             <w:r>
               <w:rPr>
@@ -1842,7 +1912,7 @@
       <w:pPr>
         <w:pStyle w:val="Heading1"/>
       </w:pPr>
-      <w:bookmarkStart w:id="0" w:name="_Toc138431753"/>
+      <w:bookmarkStart w:id="0" w:name="_Toc138794922"/>
       <w:r>
         <w:t>Outline</w:t>
       </w:r>
@@ -1860,7 +1930,7 @@
           <w:numId w:val="1"/>
         </w:numPr>
       </w:pPr>
-      <w:bookmarkStart w:id="1" w:name="_Toc138431754"/>
+      <w:bookmarkStart w:id="1" w:name="_Toc138794923"/>
       <w:r>
         <w:t xml:space="preserve">What </w:t>
       </w:r>
@@ -1898,7 +1968,7 @@
           <w:numId w:val="1"/>
         </w:numPr>
       </w:pPr>
-      <w:bookmarkStart w:id="2" w:name="_Toc138431755"/>
+      <w:bookmarkStart w:id="2" w:name="_Toc138794924"/>
       <w:r>
         <w:t>What is AI Ethics</w:t>
       </w:r>
@@ -1948,6 +2018,7 @@
         </w:numPr>
       </w:pPr>
       <w:r>
+        <w:lastRenderedPageBreak/>
         <w:t>Transparency</w:t>
       </w:r>
     </w:p>
@@ -1960,7 +2031,6 @@
         </w:numPr>
       </w:pPr>
       <w:r>
-        <w:lastRenderedPageBreak/>
         <w:t xml:space="preserve">Job Displacement </w:t>
       </w:r>
     </w:p>
@@ -2063,7 +2133,7 @@
           <w:numId w:val="1"/>
         </w:numPr>
       </w:pPr>
-      <w:bookmarkStart w:id="3" w:name="_Toc138431756"/>
+      <w:bookmarkStart w:id="3" w:name="_Toc138794925"/>
       <w:r>
         <w:t>Background</w:t>
       </w:r>
@@ -2122,7 +2192,7 @@
           <w:numId w:val="1"/>
         </w:numPr>
       </w:pPr>
-      <w:bookmarkStart w:id="4" w:name="_Toc138431757"/>
+      <w:bookmarkStart w:id="4" w:name="_Toc138794926"/>
       <w:r>
         <w:t>Case Studies</w:t>
       </w:r>
@@ -2260,7 +2330,7 @@
           <w:numId w:val="1"/>
         </w:numPr>
       </w:pPr>
-      <w:bookmarkStart w:id="5" w:name="_Toc138431758"/>
+      <w:bookmarkStart w:id="5" w:name="_Toc138794927"/>
       <w:r>
         <w:t>Solutions</w:t>
       </w:r>
@@ -2391,8 +2461,9 @@
           <w:numId w:val="1"/>
         </w:numPr>
       </w:pPr>
-      <w:bookmarkStart w:id="6" w:name="_Toc138431759"/>
-      <w:r>
+      <w:bookmarkStart w:id="6" w:name="_Toc138794928"/>
+      <w:r>
+        <w:lastRenderedPageBreak/>
         <w:t>Ideas on AI regulating AI (amongst other things)</w:t>
       </w:r>
       <w:bookmarkEnd w:id="6"/>
@@ -2405,6 +2476,7 @@
           <w:numId w:val="2"/>
         </w:numPr>
       </w:pPr>
+      <w:bookmarkStart w:id="7" w:name="_Hlk138794963"/>
       <w:r>
         <w:t>Regulating the Porn industry</w:t>
       </w:r>
@@ -2418,7 +2490,6 @@
         </w:numPr>
       </w:pPr>
       <w:r>
-        <w:lastRenderedPageBreak/>
         <w:t xml:space="preserve">AI arbiter in law, makes law more </w:t>
       </w:r>
       <w:proofErr w:type="gramStart"/>
@@ -2514,6 +2585,7 @@
         <w:t>+ need for global action (UN department of AI?) + energy requirements of auditing every node of every server in the network</w:t>
       </w:r>
     </w:p>
+    <w:bookmarkEnd w:id="7"/>
     <w:p/>
     <w:p>
       <w:pPr>
@@ -2523,11 +2595,11 @@
           <w:numId w:val="1"/>
         </w:numPr>
       </w:pPr>
-      <w:bookmarkStart w:id="7" w:name="_Toc138431760"/>
+      <w:bookmarkStart w:id="8" w:name="_Toc138794929"/>
       <w:r>
         <w:t>Conclusion</w:t>
       </w:r>
-      <w:bookmarkEnd w:id="7"/>
+      <w:bookmarkEnd w:id="8"/>
     </w:p>
     <w:p>
       <w:pPr>
@@ -2553,11 +2625,11 @@
       <w:pPr>
         <w:pStyle w:val="Heading1"/>
       </w:pPr>
-      <w:bookmarkStart w:id="8" w:name="_Toc138431761"/>
+      <w:bookmarkStart w:id="9" w:name="_Toc138794930"/>
       <w:r>
         <w:t>Outline (structure) CGPT on a good essay</w:t>
       </w:r>
-      <w:bookmarkEnd w:id="8"/>
+      <w:bookmarkEnd w:id="9"/>
       <w:r>
         <w:t xml:space="preserve"> </w:t>
       </w:r>
@@ -2603,14 +2675,14 @@
           <w:color w:val="374151"/>
         </w:rPr>
       </w:pPr>
-      <w:bookmarkStart w:id="9" w:name="_Toc138431762"/>
+      <w:bookmarkStart w:id="10" w:name="_Toc138794931"/>
       <w:r>
         <w:rPr>
           <w:rStyle w:val="Heading2Char"/>
         </w:rPr>
         <w:t>Introduction</w:t>
       </w:r>
-      <w:bookmarkEnd w:id="9"/>
+      <w:bookmarkEnd w:id="10"/>
       <w:r>
         <w:rPr>
           <w:rStyle w:val="Strong"/>
@@ -2661,14 +2733,14 @@
           <w:color w:val="374151"/>
         </w:rPr>
       </w:pPr>
-      <w:bookmarkStart w:id="10" w:name="_Toc138431763"/>
+      <w:bookmarkStart w:id="11" w:name="_Toc138794932"/>
       <w:r>
         <w:rPr>
           <w:rStyle w:val="Heading2Char"/>
         </w:rPr>
         <w:t>Background</w:t>
       </w:r>
-      <w:bookmarkEnd w:id="10"/>
+      <w:bookmarkEnd w:id="11"/>
       <w:r>
         <w:rPr>
           <w:rStyle w:val="Strong"/>
@@ -2719,14 +2791,14 @@
           <w:color w:val="374151"/>
         </w:rPr>
       </w:pPr>
-      <w:bookmarkStart w:id="11" w:name="_Toc138431764"/>
+      <w:bookmarkStart w:id="12" w:name="_Toc138794933"/>
       <w:r>
         <w:rPr>
           <w:rStyle w:val="Heading2Char"/>
         </w:rPr>
         <w:t>Body</w:t>
       </w:r>
-      <w:bookmarkEnd w:id="11"/>
+      <w:bookmarkEnd w:id="12"/>
       <w:r>
         <w:rPr>
           <w:rStyle w:val="Strong"/>
@@ -2758,6 +2830,7 @@
           <w:rFonts w:ascii="Segoe UI" w:hAnsi="Segoe UI" w:cs="Segoe UI"/>
           <w:color w:val="374151"/>
         </w:rPr>
+        <w:lastRenderedPageBreak/>
         <w:t>You can divide the body of your essay into several sections, each focusing on a different aspect of AI ethics and regulation:</w:t>
       </w:r>
     </w:p>
@@ -2781,15 +2854,14 @@
           <w:color w:val="374151"/>
         </w:rPr>
       </w:pPr>
-      <w:bookmarkStart w:id="12" w:name="_Toc138431765"/>
+      <w:bookmarkStart w:id="13" w:name="_Toc138794934"/>
       <w:r>
         <w:rPr>
           <w:rStyle w:val="Heading3Char"/>
         </w:rPr>
-        <w:lastRenderedPageBreak/>
         <w:t>Bias and Discrimination</w:t>
       </w:r>
-      <w:bookmarkEnd w:id="12"/>
+      <w:bookmarkEnd w:id="13"/>
       <w:r>
         <w:rPr>
           <w:rStyle w:val="Strong"/>
@@ -2827,14 +2899,14 @@
           <w:color w:val="374151"/>
         </w:rPr>
       </w:pPr>
-      <w:bookmarkStart w:id="13" w:name="_Toc138431766"/>
+      <w:bookmarkStart w:id="14" w:name="_Toc138794935"/>
       <w:r>
         <w:rPr>
           <w:rStyle w:val="Heading3Char"/>
         </w:rPr>
         <w:t>Privacy and Data Security</w:t>
       </w:r>
-      <w:bookmarkEnd w:id="13"/>
+      <w:bookmarkEnd w:id="14"/>
       <w:r>
         <w:rPr>
           <w:rStyle w:val="Strong"/>
@@ -2872,7 +2944,7 @@
           <w:color w:val="374151"/>
         </w:rPr>
       </w:pPr>
-      <w:bookmarkStart w:id="14" w:name="_Toc138431767"/>
+      <w:bookmarkStart w:id="15" w:name="_Toc138794936"/>
       <w:r>
         <w:rPr>
           <w:rStyle w:val="Heading3Char"/>
@@ -2886,7 +2958,7 @@
         </w:rPr>
         <w:t>Explainability</w:t>
       </w:r>
-      <w:bookmarkEnd w:id="14"/>
+      <w:bookmarkEnd w:id="15"/>
       <w:proofErr w:type="spellEnd"/>
       <w:r>
         <w:rPr>
@@ -2925,14 +2997,14 @@
           <w:color w:val="374151"/>
         </w:rPr>
       </w:pPr>
-      <w:bookmarkStart w:id="15" w:name="_Toc138431768"/>
+      <w:bookmarkStart w:id="16" w:name="_Toc138794937"/>
       <w:r>
         <w:rPr>
           <w:rStyle w:val="Heading3Char"/>
         </w:rPr>
         <w:t>Accountability</w:t>
       </w:r>
-      <w:bookmarkEnd w:id="15"/>
+      <w:bookmarkEnd w:id="16"/>
       <w:r>
         <w:rPr>
           <w:rStyle w:val="Strong"/>
@@ -2966,14 +3038,14 @@
           <w:color w:val="374151"/>
         </w:rPr>
       </w:pPr>
-      <w:bookmarkStart w:id="16" w:name="_Toc138431769"/>
+      <w:bookmarkStart w:id="17" w:name="_Toc138794938"/>
       <w:r>
         <w:rPr>
           <w:rStyle w:val="Heading2Char"/>
         </w:rPr>
         <w:t>Regulation</w:t>
       </w:r>
-      <w:bookmarkEnd w:id="16"/>
+      <w:bookmarkEnd w:id="17"/>
       <w:r>
         <w:rPr>
           <w:rStyle w:val="Strong"/>
@@ -3028,14 +3100,14 @@
           <w:color w:val="374151"/>
         </w:rPr>
       </w:pPr>
-      <w:bookmarkStart w:id="17" w:name="_Toc138431770"/>
+      <w:bookmarkStart w:id="18" w:name="_Toc138794939"/>
       <w:r>
         <w:rPr>
           <w:rStyle w:val="Heading3Char"/>
         </w:rPr>
         <w:t>Current Regulatory Landscape</w:t>
       </w:r>
-      <w:bookmarkEnd w:id="17"/>
+      <w:bookmarkEnd w:id="18"/>
       <w:r>
         <w:rPr>
           <w:rStyle w:val="Strong"/>
@@ -3073,14 +3145,14 @@
           <w:color w:val="374151"/>
         </w:rPr>
       </w:pPr>
-      <w:bookmarkStart w:id="18" w:name="_Toc138431771"/>
+      <w:bookmarkStart w:id="19" w:name="_Toc138794940"/>
       <w:r>
         <w:rPr>
           <w:rStyle w:val="Heading3Char"/>
         </w:rPr>
         <w:t>Proposed Regulations</w:t>
       </w:r>
-      <w:bookmarkEnd w:id="18"/>
+      <w:bookmarkEnd w:id="19"/>
       <w:r>
         <w:rPr>
           <w:rStyle w:val="Strong"/>
@@ -3118,14 +3190,14 @@
           <w:color w:val="374151"/>
         </w:rPr>
       </w:pPr>
-      <w:bookmarkStart w:id="19" w:name="_Toc138431772"/>
+      <w:bookmarkStart w:id="20" w:name="_Toc138794941"/>
       <w:r>
         <w:rPr>
           <w:rStyle w:val="Heading3Char"/>
         </w:rPr>
         <w:t>Challenges in Regulation</w:t>
       </w:r>
-      <w:bookmarkEnd w:id="19"/>
+      <w:bookmarkEnd w:id="20"/>
       <w:r>
         <w:rPr>
           <w:rStyle w:val="Strong"/>
@@ -3159,14 +3231,14 @@
           <w:color w:val="374151"/>
         </w:rPr>
       </w:pPr>
-      <w:bookmarkStart w:id="20" w:name="_Toc138431773"/>
+      <w:bookmarkStart w:id="21" w:name="_Toc138794942"/>
       <w:r>
         <w:rPr>
           <w:rStyle w:val="Heading2Char"/>
         </w:rPr>
         <w:t>Conclusion</w:t>
       </w:r>
-      <w:bookmarkEnd w:id="20"/>
+      <w:bookmarkEnd w:id="21"/>
       <w:r>
         <w:rPr>
           <w:rStyle w:val="Strong"/>
@@ -3262,7 +3334,308 @@
           <w:rFonts w:ascii="Segoe UI" w:hAnsi="Segoe UI" w:cs="Segoe UI"/>
           <w:color w:val="374151"/>
         </w:rPr>
+        <w:lastRenderedPageBreak/>
         <w:t>Note: These are just ideas to get you started. Feel free to adapt them to suit your own perspective and the specific requirements of your essay.</w:t>
+      </w:r>
+    </w:p>
+    <w:p/>
+    <w:p/>
+    <w:p>
+      <w:pPr>
+        <w:pStyle w:val="Heading2"/>
+      </w:pPr>
+      <w:bookmarkStart w:id="22" w:name="_Toc138794943"/>
+      <w:r>
+        <w:t>Bard’s Guidelines on AI Ethics essay</w:t>
+      </w:r>
+      <w:bookmarkEnd w:id="22"/>
+    </w:p>
+    <w:p/>
+    <w:p>
+      <w:pPr>
+        <w:shd w:val="clear" w:color="auto" w:fill="FFFFFF"/>
+        <w:spacing w:after="360" w:line="240" w:lineRule="auto"/>
+        <w:rPr>
+          <w:rFonts w:ascii="Arial" w:eastAsia="Times New Roman" w:hAnsi="Arial" w:cs="Arial"/>
+          <w:color w:val="1F1F1F"/>
+          <w:kern w:val="0"/>
+          <w:sz w:val="24"/>
+          <w:szCs w:val="24"/>
+          <w:lang w:eastAsia="en-AU"/>
+          <w14:ligatures w14:val="none"/>
+        </w:rPr>
+      </w:pPr>
+      <w:r>
+        <w:rPr>
+          <w:rFonts w:ascii="Arial" w:eastAsia="Times New Roman" w:hAnsi="Arial" w:cs="Arial"/>
+          <w:color w:val="1F1F1F"/>
+          <w:kern w:val="0"/>
+          <w:sz w:val="24"/>
+          <w:szCs w:val="24"/>
+          <w:lang w:eastAsia="en-AU"/>
+          <w14:ligatures w14:val="none"/>
+        </w:rPr>
+        <w:br/>
+        <w:t>When you say you want to write an essay about AI ethics, you are essentially saying that you want to explore the ethical implications of artificial intelligence. This could include a discussion of the following topics:</w:t>
+      </w:r>
+    </w:p>
+    <w:p>
+      <w:pPr>
+        <w:numPr>
+          <w:ilvl w:val="0"/>
+          <w:numId w:val="6"/>
+        </w:numPr>
+        <w:shd w:val="clear" w:color="auto" w:fill="FFFFFF"/>
+        <w:spacing w:before="100" w:beforeAutospacing="1" w:after="150" w:line="240" w:lineRule="auto"/>
+        <w:rPr>
+          <w:rFonts w:ascii="Arial" w:eastAsia="Times New Roman" w:hAnsi="Arial" w:cs="Arial"/>
+          <w:color w:val="1F1F1F"/>
+          <w:kern w:val="0"/>
+          <w:sz w:val="24"/>
+          <w:szCs w:val="24"/>
+          <w:lang w:eastAsia="en-AU"/>
+          <w14:ligatures w14:val="none"/>
+        </w:rPr>
+      </w:pPr>
+      <w:r>
+        <w:rPr>
+          <w:rFonts w:ascii="Arial" w:eastAsia="Times New Roman" w:hAnsi="Arial" w:cs="Arial"/>
+          <w:color w:val="1F1F1F"/>
+          <w:kern w:val="0"/>
+          <w:sz w:val="24"/>
+          <w:szCs w:val="24"/>
+          <w:lang w:eastAsia="en-AU"/>
+          <w14:ligatures w14:val="none"/>
+        </w:rPr>
+        <w:t>The potential benefits of AI, such as its ability to improve healthcare, education, and transportation.</w:t>
+      </w:r>
+    </w:p>
+    <w:p>
+      <w:pPr>
+        <w:numPr>
+          <w:ilvl w:val="0"/>
+          <w:numId w:val="6"/>
+        </w:numPr>
+        <w:shd w:val="clear" w:color="auto" w:fill="FFFFFF"/>
+        <w:spacing w:before="100" w:beforeAutospacing="1" w:after="150" w:line="240" w:lineRule="auto"/>
+        <w:rPr>
+          <w:rFonts w:ascii="Arial" w:eastAsia="Times New Roman" w:hAnsi="Arial" w:cs="Arial"/>
+          <w:color w:val="1F1F1F"/>
+          <w:kern w:val="0"/>
+          <w:sz w:val="24"/>
+          <w:szCs w:val="24"/>
+          <w:lang w:eastAsia="en-AU"/>
+          <w14:ligatures w14:val="none"/>
+        </w:rPr>
+      </w:pPr>
+      <w:r>
+        <w:rPr>
+          <w:rFonts w:ascii="Arial" w:eastAsia="Times New Roman" w:hAnsi="Arial" w:cs="Arial"/>
+          <w:color w:val="1F1F1F"/>
+          <w:kern w:val="0"/>
+          <w:sz w:val="24"/>
+          <w:szCs w:val="24"/>
+          <w:lang w:eastAsia="en-AU"/>
+          <w14:ligatures w14:val="none"/>
+        </w:rPr>
+        <w:t>The potential risks of AI, such as its potential to be used for surveillance, discrimination, and warfare.</w:t>
+      </w:r>
+    </w:p>
+    <w:p>
+      <w:pPr>
+        <w:numPr>
+          <w:ilvl w:val="0"/>
+          <w:numId w:val="6"/>
+        </w:numPr>
+        <w:shd w:val="clear" w:color="auto" w:fill="FFFFFF"/>
+        <w:spacing w:before="100" w:beforeAutospacing="1" w:after="150" w:line="240" w:lineRule="auto"/>
+        <w:rPr>
+          <w:rFonts w:ascii="Arial" w:eastAsia="Times New Roman" w:hAnsi="Arial" w:cs="Arial"/>
+          <w:color w:val="1F1F1F"/>
+          <w:kern w:val="0"/>
+          <w:sz w:val="24"/>
+          <w:szCs w:val="24"/>
+          <w:lang w:eastAsia="en-AU"/>
+          <w14:ligatures w14:val="none"/>
+        </w:rPr>
+      </w:pPr>
+      <w:r>
+        <w:rPr>
+          <w:rFonts w:ascii="Arial" w:eastAsia="Times New Roman" w:hAnsi="Arial" w:cs="Arial"/>
+          <w:color w:val="1F1F1F"/>
+          <w:kern w:val="0"/>
+          <w:sz w:val="24"/>
+          <w:szCs w:val="24"/>
+          <w:lang w:eastAsia="en-AU"/>
+          <w14:ligatures w14:val="none"/>
+        </w:rPr>
+        <w:t>The ethical principles that should guide the development and use of AI, such as fairness, transparency, and accountability.</w:t>
+      </w:r>
+    </w:p>
+    <w:p>
+      <w:pPr>
+        <w:numPr>
+          <w:ilvl w:val="0"/>
+          <w:numId w:val="6"/>
+        </w:numPr>
+        <w:shd w:val="clear" w:color="auto" w:fill="FFFFFF"/>
+        <w:spacing w:before="100" w:beforeAutospacing="1" w:after="150" w:line="240" w:lineRule="auto"/>
+        <w:rPr>
+          <w:rFonts w:ascii="Arial" w:eastAsia="Times New Roman" w:hAnsi="Arial" w:cs="Arial"/>
+          <w:color w:val="1F1F1F"/>
+          <w:kern w:val="0"/>
+          <w:sz w:val="24"/>
+          <w:szCs w:val="24"/>
+          <w:lang w:eastAsia="en-AU"/>
+          <w14:ligatures w14:val="none"/>
+        </w:rPr>
+      </w:pPr>
+      <w:r>
+        <w:rPr>
+          <w:rFonts w:ascii="Arial" w:eastAsia="Times New Roman" w:hAnsi="Arial" w:cs="Arial"/>
+          <w:color w:val="1F1F1F"/>
+          <w:kern w:val="0"/>
+          <w:sz w:val="24"/>
+          <w:szCs w:val="24"/>
+          <w:lang w:eastAsia="en-AU"/>
+          <w14:ligatures w14:val="none"/>
+        </w:rPr>
+        <w:t>The challenges of ensuring that AI is used ethically, such as the difficulty of predicting the consequences of AI systems and the lack of international consensus on AI ethics.</w:t>
+      </w:r>
+    </w:p>
+    <w:p>
+      <w:pPr>
+        <w:shd w:val="clear" w:color="auto" w:fill="FFFFFF"/>
+        <w:spacing w:before="360" w:after="360" w:line="240" w:lineRule="auto"/>
+        <w:rPr>
+          <w:rFonts w:ascii="Arial" w:eastAsia="Times New Roman" w:hAnsi="Arial" w:cs="Arial"/>
+          <w:color w:val="1F1F1F"/>
+          <w:kern w:val="0"/>
+          <w:sz w:val="24"/>
+          <w:szCs w:val="24"/>
+          <w:lang w:eastAsia="en-AU"/>
+          <w14:ligatures w14:val="none"/>
+        </w:rPr>
+      </w:pPr>
+      <w:r>
+        <w:rPr>
+          <w:rFonts w:ascii="Arial" w:eastAsia="Times New Roman" w:hAnsi="Arial" w:cs="Arial"/>
+          <w:color w:val="1F1F1F"/>
+          <w:kern w:val="0"/>
+          <w:sz w:val="24"/>
+          <w:szCs w:val="24"/>
+          <w:lang w:eastAsia="en-AU"/>
+          <w14:ligatures w14:val="none"/>
+        </w:rPr>
+        <w:t>An essay about AI ethics could be a very broad topic, so it is important to narrow your focus. You could focus on a specific ethical issue related to AI, such as the use of AI for facial recognition or the development of autonomous weapons. You could also focus on a specific ethical principle, such as fairness or transparency.</w:t>
+      </w:r>
+    </w:p>
+    <w:p>
+      <w:pPr>
+        <w:shd w:val="clear" w:color="auto" w:fill="FFFFFF"/>
+        <w:spacing w:before="360" w:after="360" w:line="240" w:lineRule="auto"/>
+        <w:rPr>
+          <w:rFonts w:ascii="Arial" w:eastAsia="Times New Roman" w:hAnsi="Arial" w:cs="Arial"/>
+          <w:color w:val="1F1F1F"/>
+          <w:kern w:val="0"/>
+          <w:sz w:val="24"/>
+          <w:szCs w:val="24"/>
+          <w:lang w:eastAsia="en-AU"/>
+          <w14:ligatures w14:val="none"/>
+        </w:rPr>
+      </w:pPr>
+      <w:r>
+        <w:rPr>
+          <w:rFonts w:ascii="Arial" w:eastAsia="Times New Roman" w:hAnsi="Arial" w:cs="Arial"/>
+          <w:color w:val="1F1F1F"/>
+          <w:kern w:val="0"/>
+          <w:sz w:val="24"/>
+          <w:szCs w:val="24"/>
+          <w:lang w:eastAsia="en-AU"/>
+          <w14:ligatures w14:val="none"/>
+        </w:rPr>
+        <w:t>Once you have narrowed your focus, you can start to research the topic. You can read academic papers, articles, and reports on AI ethics. You can also talk to experts in the field, such as philosophers, computer scientists, and ethicists.</w:t>
+      </w:r>
+    </w:p>
+    <w:p>
+      <w:pPr>
+        <w:shd w:val="clear" w:color="auto" w:fill="FFFFFF"/>
+        <w:spacing w:before="360" w:after="360" w:line="240" w:lineRule="auto"/>
+        <w:rPr>
+          <w:rFonts w:ascii="Arial" w:eastAsia="Times New Roman" w:hAnsi="Arial" w:cs="Arial"/>
+          <w:color w:val="1F1F1F"/>
+          <w:kern w:val="0"/>
+          <w:sz w:val="24"/>
+          <w:szCs w:val="24"/>
+          <w:lang w:eastAsia="en-AU"/>
+          <w14:ligatures w14:val="none"/>
+        </w:rPr>
+      </w:pPr>
+      <w:r>
+        <w:rPr>
+          <w:rFonts w:ascii="Arial" w:eastAsia="Times New Roman" w:hAnsi="Arial" w:cs="Arial"/>
+          <w:color w:val="1F1F1F"/>
+          <w:kern w:val="0"/>
+          <w:sz w:val="24"/>
+          <w:szCs w:val="24"/>
+          <w:lang w:eastAsia="en-AU"/>
+          <w14:ligatures w14:val="none"/>
+        </w:rPr>
+        <w:t>As you research, you will need to think critically about the ethical issues involved. You will need to consider the potential benefits and risks of AI, as well as the ethical principles that should guide its development and use. You will also need to consider the challenges of ensuring that AI is used ethically.</w:t>
+      </w:r>
+    </w:p>
+    <w:p>
+      <w:pPr>
+        <w:shd w:val="clear" w:color="auto" w:fill="FFFFFF"/>
+        <w:spacing w:before="360" w:after="360" w:line="240" w:lineRule="auto"/>
+        <w:rPr>
+          <w:rFonts w:ascii="Arial" w:eastAsia="Times New Roman" w:hAnsi="Arial" w:cs="Arial"/>
+          <w:color w:val="1F1F1F"/>
+          <w:kern w:val="0"/>
+          <w:sz w:val="24"/>
+          <w:szCs w:val="24"/>
+          <w:lang w:eastAsia="en-AU"/>
+          <w14:ligatures w14:val="none"/>
+        </w:rPr>
+      </w:pPr>
+      <w:r>
+        <w:rPr>
+          <w:rFonts w:ascii="Arial" w:eastAsia="Times New Roman" w:hAnsi="Arial" w:cs="Arial"/>
+          <w:color w:val="1F1F1F"/>
+          <w:kern w:val="0"/>
+          <w:sz w:val="24"/>
+          <w:szCs w:val="24"/>
+          <w:lang w:eastAsia="en-AU"/>
+          <w14:ligatures w14:val="none"/>
+        </w:rPr>
+        <w:t>Once you have done your research, you can start to write your essay. Your essay should be well-organized and well-written. It should clearly explain the ethical issues involved in AI, and it should provide a thoughtful analysis of the potential benefits and risks of AI. Your essay should also propose some solutions to the challenges of ensuring that AI is used ethically.</w:t>
+      </w:r>
+    </w:p>
+    <w:p>
+      <w:pPr>
+        <w:shd w:val="clear" w:color="auto" w:fill="FFFFFF"/>
+        <w:spacing w:before="360" w:after="360" w:line="240" w:lineRule="auto"/>
+        <w:rPr>
+          <w:rFonts w:ascii="Arial" w:eastAsia="Times New Roman" w:hAnsi="Arial" w:cs="Arial"/>
+          <w:color w:val="1F1F1F"/>
+          <w:kern w:val="0"/>
+          <w:sz w:val="24"/>
+          <w:szCs w:val="24"/>
+          <w:lang w:eastAsia="en-AU"/>
+          <w14:ligatures w14:val="none"/>
+        </w:rPr>
+      </w:pPr>
+      <w:r>
+        <w:rPr>
+          <w:rFonts w:ascii="Arial" w:eastAsia="Times New Roman" w:hAnsi="Arial" w:cs="Arial"/>
+          <w:color w:val="1F1F1F"/>
+          <w:kern w:val="0"/>
+          <w:sz w:val="24"/>
+          <w:szCs w:val="24"/>
+          <w:lang w:eastAsia="en-AU"/>
+          <w14:ligatures w14:val="none"/>
+        </w:rPr>
+        <w:t>Writing an essay about AI ethics can be a challenging but rewarding task. By carefully considering the ethical implications of AI, you can help to ensure that this powerful technology is used for good.</w:t>
       </w:r>
     </w:p>
     <w:p/>
@@ -3505,6 +3878,155 @@
     </w:lvl>
   </w:abstractNum>
   <w:abstractNum w:abstractNumId="2" w15:restartNumberingAfterBreak="0">
+    <w:nsid w:val="62BF1384"/>
+    <w:multiLevelType w:val="multilevel"/>
+    <w:tmpl w:val="DB606BDE"/>
+    <w:lvl w:ilvl="0">
+      <w:start w:val="1"/>
+      <w:numFmt w:val="bullet"/>
+      <w:lvlText w:val=""/>
+      <w:lvlJc w:val="left"/>
+      <w:pPr>
+        <w:tabs>
+          <w:tab w:val="num" w:pos="720"/>
+        </w:tabs>
+        <w:ind w:left="720" w:hanging="360"/>
+      </w:pPr>
+      <w:rPr>
+        <w:rFonts w:ascii="Symbol" w:hAnsi="Symbol" w:hint="default"/>
+        <w:sz w:val="20"/>
+      </w:rPr>
+    </w:lvl>
+    <w:lvl w:ilvl="1" w:tentative="1">
+      <w:start w:val="1"/>
+      <w:numFmt w:val="bullet"/>
+      <w:lvlText w:val="o"/>
+      <w:lvlJc w:val="left"/>
+      <w:pPr>
+        <w:tabs>
+          <w:tab w:val="num" w:pos="1440"/>
+        </w:tabs>
+        <w:ind w:left="1440" w:hanging="360"/>
+      </w:pPr>
+      <w:rPr>
+        <w:rFonts w:ascii="Courier New" w:hAnsi="Courier New" w:hint="default"/>
+        <w:sz w:val="20"/>
+      </w:rPr>
+    </w:lvl>
+    <w:lvl w:ilvl="2" w:tentative="1">
+      <w:start w:val="1"/>
+      <w:numFmt w:val="bullet"/>
+      <w:lvlText w:val=""/>
+      <w:lvlJc w:val="left"/>
+      <w:pPr>
+        <w:tabs>
+          <w:tab w:val="num" w:pos="2160"/>
+        </w:tabs>
+        <w:ind w:left="2160" w:hanging="360"/>
+      </w:pPr>
+      <w:rPr>
+        <w:rFonts w:ascii="Wingdings" w:hAnsi="Wingdings" w:hint="default"/>
+        <w:sz w:val="20"/>
+      </w:rPr>
+    </w:lvl>
+    <w:lvl w:ilvl="3" w:tentative="1">
+      <w:start w:val="1"/>
+      <w:numFmt w:val="bullet"/>
+      <w:lvlText w:val=""/>
+      <w:lvlJc w:val="left"/>
+      <w:pPr>
+        <w:tabs>
+          <w:tab w:val="num" w:pos="2880"/>
+        </w:tabs>
+        <w:ind w:left="2880" w:hanging="360"/>
+      </w:pPr>
+      <w:rPr>
+        <w:rFonts w:ascii="Wingdings" w:hAnsi="Wingdings" w:hint="default"/>
+        <w:sz w:val="20"/>
+      </w:rPr>
+    </w:lvl>
+    <w:lvl w:ilvl="4" w:tentative="1">
+      <w:start w:val="1"/>
+      <w:numFmt w:val="bullet"/>
+      <w:lvlText w:val=""/>
+      <w:lvlJc w:val="left"/>
+      <w:pPr>
+        <w:tabs>
+          <w:tab w:val="num" w:pos="3600"/>
+        </w:tabs>
+        <w:ind w:left="3600" w:hanging="360"/>
+      </w:pPr>
+      <w:rPr>
+        <w:rFonts w:ascii="Wingdings" w:hAnsi="Wingdings" w:hint="default"/>
+        <w:sz w:val="20"/>
+      </w:rPr>
+    </w:lvl>
+    <w:lvl w:ilvl="5" w:tentative="1">
+      <w:start w:val="1"/>
+      <w:numFmt w:val="bullet"/>
+      <w:lvlText w:val=""/>
+      <w:lvlJc w:val="left"/>
+      <w:pPr>
+        <w:tabs>
+          <w:tab w:val="num" w:pos="4320"/>
+        </w:tabs>
+        <w:ind w:left="4320" w:hanging="360"/>
+      </w:pPr>
+      <w:rPr>
+        <w:rFonts w:ascii="Wingdings" w:hAnsi="Wingdings" w:hint="default"/>
+        <w:sz w:val="20"/>
+      </w:rPr>
+    </w:lvl>
+    <w:lvl w:ilvl="6" w:tentative="1">
+      <w:start w:val="1"/>
+      <w:numFmt w:val="bullet"/>
+      <w:lvlText w:val=""/>
+      <w:lvlJc w:val="left"/>
+      <w:pPr>
+        <w:tabs>
+          <w:tab w:val="num" w:pos="5040"/>
+        </w:tabs>
+        <w:ind w:left="5040" w:hanging="360"/>
+      </w:pPr>
+      <w:rPr>
+        <w:rFonts w:ascii="Wingdings" w:hAnsi="Wingdings" w:hint="default"/>
+        <w:sz w:val="20"/>
+      </w:rPr>
+    </w:lvl>
+    <w:lvl w:ilvl="7" w:tentative="1">
+      <w:start w:val="1"/>
+      <w:numFmt w:val="bullet"/>
+      <w:lvlText w:val=""/>
+      <w:lvlJc w:val="left"/>
+      <w:pPr>
+        <w:tabs>
+          <w:tab w:val="num" w:pos="5760"/>
+        </w:tabs>
+        <w:ind w:left="5760" w:hanging="360"/>
+      </w:pPr>
+      <w:rPr>
+        <w:rFonts w:ascii="Wingdings" w:hAnsi="Wingdings" w:hint="default"/>
+        <w:sz w:val="20"/>
+      </w:rPr>
+    </w:lvl>
+    <w:lvl w:ilvl="8" w:tentative="1">
+      <w:start w:val="1"/>
+      <w:numFmt w:val="bullet"/>
+      <w:lvlText w:val=""/>
+      <w:lvlJc w:val="left"/>
+      <w:pPr>
+        <w:tabs>
+          <w:tab w:val="num" w:pos="6480"/>
+        </w:tabs>
+        <w:ind w:left="6480" w:hanging="360"/>
+      </w:pPr>
+      <w:rPr>
+        <w:rFonts w:ascii="Wingdings" w:hAnsi="Wingdings" w:hint="default"/>
+        <w:sz w:val="20"/>
+      </w:rPr>
+    </w:lvl>
+  </w:abstractNum>
+  <w:abstractNum w:abstractNumId="3" w15:restartNumberingAfterBreak="0">
     <w:nsid w:val="62F76D61"/>
     <w:multiLevelType w:val="hybridMultilevel"/>
     <w:tmpl w:val="57B2B5DA"/>
@@ -3617,7 +4139,7 @@
       </w:rPr>
     </w:lvl>
   </w:abstractNum>
-  <w:abstractNum w:abstractNumId="3" w15:restartNumberingAfterBreak="0">
+  <w:abstractNum w:abstractNumId="4" w15:restartNumberingAfterBreak="0">
     <w:nsid w:val="66151290"/>
     <w:multiLevelType w:val="hybridMultilevel"/>
     <w:tmpl w:val="5626705C"/>
@@ -3706,7 +4228,7 @@
       </w:pPr>
     </w:lvl>
   </w:abstractNum>
-  <w:abstractNum w:abstractNumId="4" w15:restartNumberingAfterBreak="0">
+  <w:abstractNum w:abstractNumId="5" w15:restartNumberingAfterBreak="0">
     <w:nsid w:val="6733590C"/>
     <w:multiLevelType w:val="multilevel"/>
     <w:tmpl w:val="C2B2A0B4"/>
@@ -3820,19 +4342,22 @@
     </w:lvl>
   </w:abstractNum>
   <w:num w:numId="1" w16cid:durableId="257641160">
-    <w:abstractNumId w:val="3"/>
+    <w:abstractNumId w:val="4"/>
   </w:num>
   <w:num w:numId="2" w16cid:durableId="2096516524">
-    <w:abstractNumId w:val="2"/>
+    <w:abstractNumId w:val="3"/>
   </w:num>
   <w:num w:numId="3" w16cid:durableId="258098909">
     <w:abstractNumId w:val="0"/>
   </w:num>
   <w:num w:numId="4" w16cid:durableId="1256137054">
-    <w:abstractNumId w:val="4"/>
+    <w:abstractNumId w:val="5"/>
   </w:num>
   <w:num w:numId="5" w16cid:durableId="1235165192">
     <w:abstractNumId w:val="1"/>
+  </w:num>
+  <w:num w:numId="6" w16cid:durableId="538787255">
+    <w:abstractNumId w:val="2"/>
   </w:num>
 </w:numbering>
 </file>

</xml_diff>